<commit_message>
Initial Encryption algorithm Efficient Encryption (E2)
</commit_message>
<xml_diff>
--- a/Алгоритм шифрования EFFICIENT ENCRYPTION (E2).docx
+++ b/Алгоритм шифрования EFFICIENT ENCRYPTION (E2).docx
@@ -1,34 +1,18 @@
 
 <file path=word/document.xml><?xml version="1.0" encoding="utf-8"?>
-<w:document xmlns:wpc="http://schemas.microsoft.com/office/word/2010/wordprocessingCanvas" xmlns:cx="http://schemas.microsoft.com/office/drawing/2014/chartex" xmlns:cx1="http://schemas.microsoft.com/office/drawing/2015/9/8/chartex" xmlns:cx2="http://schemas.microsoft.com/office/drawing/2015/10/21/chartex" xmlns:cx3="http://schemas.microsoft.com/office/drawing/2016/5/9/chartex" xmlns:cx4="http://schemas.microsoft.com/office/drawing/2016/5/10/chartex" xmlns:cx5="http://schemas.microsoft.com/office/drawing/2016/5/11/chartex" xmlns:cx6="http://schemas.microsoft.com/office/drawing/2016/5/12/chartex" xmlns:cx7="http://schemas.microsoft.com/office/drawing/2016/5/13/chartex" xmlns:cx8="http://schemas.microsoft.com/office/drawing/2016/5/14/chartex" xmlns:mc="http://schemas.openxmlformats.org/markup-compatibility/2006" xmlns:aink="http://schemas.microsoft.com/office/drawing/2016/ink" xmlns:am3d="http://schemas.microsoft.com/office/drawing/2017/model3d" xmlns:o="urn:schemas-microsoft-com:office:office" xmlns:r="http://schemas.openxmlformats.org/officeDocument/2006/relationships" xmlns:m="http://schemas.openxmlformats.org/officeDocument/2006/math" xmlns:v="urn:schemas-microsoft-com:vml" xmlns:wp14="http://schemas.microsoft.com/office/word/2010/wordprocessingDrawing" xmlns:wp="http://schemas.openxmlformats.org/drawingml/2006/wordprocessingDrawing" xmlns:w10="urn:schemas-microsoft-com:office:word" xmlns:w="http://schemas.openxmlformats.org/wordprocessingml/2006/main" xmlns:w14="http://schemas.microsoft.com/office/word/2010/wordml" xmlns:w15="http://schemas.microsoft.com/office/word/2012/wordml" xmlns:w16cid="http://schemas.microsoft.com/office/word/2016/wordml/cid" xmlns:w16se="http://schemas.microsoft.com/office/word/2015/wordml/symex" xmlns:wpg="http://schemas.microsoft.com/office/word/2010/wordprocessingGroup" xmlns:wpi="http://schemas.microsoft.com/office/word/2010/wordprocessingInk" xmlns:wne="http://schemas.microsoft.com/office/word/2006/wordml" xmlns:wps="http://schemas.microsoft.com/office/word/2010/wordprocessingShape" mc:Ignorable="w14 w15 w16se w16cid wp14">
+<w:document xmlns:wpc="http://schemas.microsoft.com/office/word/2010/wordprocessingCanvas" xmlns:cx="http://schemas.microsoft.com/office/drawing/2014/chartex" xmlns:cx1="http://schemas.microsoft.com/office/drawing/2015/9/8/chartex" xmlns:cx2="http://schemas.microsoft.com/office/drawing/2015/10/21/chartex" xmlns:cx3="http://schemas.microsoft.com/office/drawing/2016/5/9/chartex" xmlns:cx4="http://schemas.microsoft.com/office/drawing/2016/5/10/chartex" xmlns:cx5="http://schemas.microsoft.com/office/drawing/2016/5/11/chartex" xmlns:cx6="http://schemas.microsoft.com/office/drawing/2016/5/12/chartex" xmlns:cx7="http://schemas.microsoft.com/office/drawing/2016/5/13/chartex" xmlns:cx8="http://schemas.microsoft.com/office/drawing/2016/5/14/chartex" xmlns:mc="http://schemas.openxmlformats.org/markup-compatibility/2006" xmlns:aink="http://schemas.microsoft.com/office/drawing/2016/ink" xmlns:am3d="http://schemas.microsoft.com/office/drawing/2017/model3d" xmlns:o="urn:schemas-microsoft-com:office:office" xmlns:r="http://schemas.openxmlformats.org/officeDocument/2006/relationships" xmlns:m="http://schemas.openxmlformats.org/officeDocument/2006/math" xmlns:v="urn:schemas-microsoft-com:vml" xmlns:wp14="http://schemas.microsoft.com/office/word/2010/wordprocessingDrawing" xmlns:wp="http://schemas.openxmlformats.org/drawingml/2006/wordprocessingDrawing" xmlns:w10="urn:schemas-microsoft-com:office:word" xmlns:w="http://schemas.openxmlformats.org/wordprocessingml/2006/main" xmlns:w14="http://schemas.microsoft.com/office/word/2010/wordml" xmlns:w15="http://schemas.microsoft.com/office/word/2012/wordml" xmlns:w16cex="http://schemas.microsoft.com/office/word/2018/wordml/cex" xmlns:w16cid="http://schemas.microsoft.com/office/word/2016/wordml/cid" xmlns:w16="http://schemas.microsoft.com/office/word/2018/wordml" xmlns:w16se="http://schemas.microsoft.com/office/word/2015/wordml/symex" xmlns:wpg="http://schemas.microsoft.com/office/word/2010/wordprocessingGroup" xmlns:wpi="http://schemas.microsoft.com/office/word/2010/wordprocessingInk" xmlns:wne="http://schemas.microsoft.com/office/word/2006/wordml" xmlns:wps="http://schemas.microsoft.com/office/word/2010/wordprocessingShape" mc:Ignorable="w14 w15 w16se w16cid w16 w16cex wp14">
   <w:body>
     <w:p>
       <w:pPr>
-        <w:spacing w:after="0"/>
+        <w:spacing w:line="360" w:lineRule="auto"/>
         <w:jc w:val="center"/>
         <w:rPr>
           <w:rFonts w:ascii="Times New Roman" w:hAnsi="Times New Roman" w:cs="Times New Roman"/>
           <w:sz w:val="28"/>
-          <w:szCs w:val="24"/>
+          <w:szCs w:val="28"/>
         </w:rPr>
       </w:pPr>
       <w:bookmarkStart w:id="0" w:name="_Hlk25683689"/>
-      <w:r>
-        <w:rPr>
-          <w:rFonts w:ascii="Times New Roman" w:hAnsi="Times New Roman" w:cs="Times New Roman"/>
-          <w:sz w:val="28"/>
-          <w:szCs w:val="28"/>
-        </w:rPr>
-        <w:t xml:space="preserve">Нижегородский государственный университет им. Н.И. Лобачевского </w:t>
-      </w:r>
-      <w:r>
-        <w:rPr>
-          <w:rFonts w:ascii="Times New Roman" w:hAnsi="Times New Roman" w:cs="Times New Roman"/>
-          <w:sz w:val="28"/>
-          <w:szCs w:val="24"/>
-        </w:rPr>
-        <w:t>Радиофизический факультет</w:t>
-      </w:r>
     </w:p>
     <w:p>
       <w:pPr>
@@ -96,104 +80,105 @@
     </w:p>
     <w:p>
       <w:pPr>
-        <w:spacing w:line="240" w:lineRule="auto"/>
         <w:jc w:val="center"/>
         <w:rPr>
           <w:rFonts w:ascii="Times New Roman" w:hAnsi="Times New Roman" w:cs="Times New Roman"/>
           <w:b/>
-          <w:sz w:val="36"/>
-          <w:szCs w:val="68"/>
+          <w:bCs/>
+          <w:sz w:val="32"/>
+          <w:szCs w:val="24"/>
+          <w:lang w:val="en-US"/>
         </w:rPr>
       </w:pPr>
+      <w:proofErr w:type="gramStart"/>
       <w:r>
         <w:rPr>
           <w:rFonts w:ascii="Times New Roman" w:hAnsi="Times New Roman" w:cs="Times New Roman"/>
           <w:b/>
-          <w:sz w:val="36"/>
-          <w:szCs w:val="68"/>
-        </w:rPr>
-        <w:t>Зачётная работа</w:t>
-      </w:r>
-    </w:p>
-    <w:p>
-      <w:pPr>
-        <w:jc w:val="center"/>
-        <w:rPr>
-          <w:rFonts w:ascii="Times New Roman" w:hAnsi="Times New Roman" w:cs="Times New Roman"/>
-          <w:sz w:val="28"/>
-        </w:rPr>
-      </w:pPr>
-      <w:r>
-        <w:rPr>
-          <w:rFonts w:ascii="Times New Roman" w:hAnsi="Times New Roman" w:cs="Times New Roman"/>
-          <w:sz w:val="28"/>
-          <w:szCs w:val="68"/>
-        </w:rPr>
-        <w:t xml:space="preserve">По теме: </w:t>
-      </w:r>
-      <w:r>
-        <w:rPr>
-          <w:rFonts w:ascii="Times New Roman" w:hAnsi="Times New Roman" w:cs="Times New Roman"/>
-          <w:sz w:val="28"/>
+          <w:bCs/>
+          <w:sz w:val="32"/>
+          <w:szCs w:val="24"/>
+          <w:lang w:val="en-US"/>
         </w:rPr>
         <w:t>“</w:t>
       </w:r>
       <w:r>
+        <w:rPr>
+          <w:b/>
+          <w:bCs/>
+          <w:sz w:val="24"/>
+          <w:szCs w:val="24"/>
+          <w:lang w:val="en-US"/>
+        </w:rPr>
         <w:t xml:space="preserve"> </w:t>
       </w:r>
       <w:r>
         <w:rPr>
           <w:rFonts w:ascii="Times New Roman" w:hAnsi="Times New Roman" w:cs="Times New Roman"/>
-          <w:i/>
-          <w:sz w:val="28"/>
-        </w:rPr>
-        <w:t xml:space="preserve">АЛГОРИТМ ШИФРОВАНИЯ </w:t>
-      </w:r>
-      <w:r>
-        <w:rPr>
-          <w:rFonts w:ascii="Times New Roman" w:hAnsi="Times New Roman" w:cs="Times New Roman"/>
-          <w:i/>
-          <w:sz w:val="28"/>
-        </w:rPr>
-        <w:t>EFFICIENT ENCRYPTION</w:t>
-      </w:r>
-      <w:r>
-        <w:rPr>
-          <w:rFonts w:ascii="Times New Roman" w:hAnsi="Times New Roman" w:cs="Times New Roman"/>
-          <w:i/>
-          <w:sz w:val="28"/>
-        </w:rPr>
-        <w:t xml:space="preserve"> (</w:t>
-      </w:r>
-      <w:r>
-        <w:rPr>
-          <w:rFonts w:ascii="Times New Roman" w:hAnsi="Times New Roman" w:cs="Times New Roman"/>
-          <w:i/>
-          <w:sz w:val="28"/>
+          <w:b/>
+          <w:bCs/>
+          <w:i/>
+          <w:sz w:val="32"/>
+          <w:szCs w:val="24"/>
+        </w:rPr>
+        <w:t>АЛГОРИТМ</w:t>
+      </w:r>
+      <w:proofErr w:type="gramEnd"/>
+      <w:r>
+        <w:rPr>
+          <w:rFonts w:ascii="Times New Roman" w:hAnsi="Times New Roman" w:cs="Times New Roman"/>
+          <w:b/>
+          <w:bCs/>
+          <w:i/>
+          <w:sz w:val="32"/>
+          <w:szCs w:val="24"/>
           <w:lang w:val="en-US"/>
         </w:rPr>
-        <w:t>E</w:t>
-      </w:r>
-      <w:r>
-        <w:rPr>
-          <w:rFonts w:ascii="Times New Roman" w:hAnsi="Times New Roman" w:cs="Times New Roman"/>
-          <w:i/>
-          <w:sz w:val="28"/>
-        </w:rPr>
-        <w:t>2</w:t>
-      </w:r>
-      <w:r>
-        <w:rPr>
-          <w:rFonts w:ascii="Times New Roman" w:hAnsi="Times New Roman" w:cs="Times New Roman"/>
-          <w:i/>
-          <w:sz w:val="28"/>
-        </w:rPr>
-        <w:t>)</w:t>
-      </w:r>
-      <w:r>
-        <w:rPr>
-          <w:rFonts w:ascii="Times New Roman" w:hAnsi="Times New Roman" w:cs="Times New Roman"/>
-          <w:sz w:val="28"/>
+        <w:t xml:space="preserve"> </w:t>
+      </w:r>
+      <w:r>
+        <w:rPr>
+          <w:rFonts w:ascii="Times New Roman" w:hAnsi="Times New Roman" w:cs="Times New Roman"/>
+          <w:b/>
+          <w:bCs/>
+          <w:i/>
+          <w:sz w:val="32"/>
+          <w:szCs w:val="24"/>
+        </w:rPr>
+        <w:t>ШИФРОВАНИЯ</w:t>
+      </w:r>
+      <w:r>
+        <w:rPr>
+          <w:rFonts w:ascii="Times New Roman" w:hAnsi="Times New Roman" w:cs="Times New Roman"/>
+          <w:b/>
+          <w:bCs/>
+          <w:i/>
+          <w:sz w:val="32"/>
+          <w:szCs w:val="24"/>
+          <w:lang w:val="en-US"/>
+        </w:rPr>
+        <w:t xml:space="preserve"> </w:t>
+      </w:r>
+      <w:r>
+        <w:rPr>
+          <w:rFonts w:ascii="Times New Roman" w:hAnsi="Times New Roman" w:cs="Times New Roman"/>
+          <w:b/>
+          <w:bCs/>
+          <w:i/>
+          <w:sz w:val="32"/>
+          <w:szCs w:val="24"/>
+          <w:lang w:val="en-US"/>
+        </w:rPr>
+        <w:t>EFFICIENT ENCRYPTION (E2)</w:t>
+      </w:r>
+      <w:r>
+        <w:rPr>
+          <w:rFonts w:ascii="Times New Roman" w:hAnsi="Times New Roman" w:cs="Times New Roman"/>
+          <w:b/>
+          <w:bCs/>
+          <w:sz w:val="32"/>
+          <w:szCs w:val="24"/>
+          <w:lang w:val="en-US"/>
         </w:rPr>
         <w:t>”</w:t>
       </w:r>
@@ -206,6 +191,7 @@
           <w:rFonts w:ascii="Times New Roman" w:hAnsi="Times New Roman" w:cs="Times New Roman"/>
           <w:sz w:val="44"/>
           <w:szCs w:val="72"/>
+          <w:lang w:val="en-US"/>
         </w:rPr>
       </w:pPr>
     </w:p>
@@ -216,6 +202,7 @@
           <w:rFonts w:ascii="Times New Roman" w:hAnsi="Times New Roman" w:cs="Times New Roman"/>
           <w:sz w:val="28"/>
           <w:szCs w:val="28"/>
+          <w:lang w:val="en-US"/>
         </w:rPr>
       </w:pPr>
     </w:p>
@@ -226,6 +213,7 @@
           <w:rFonts w:ascii="Times New Roman" w:hAnsi="Times New Roman" w:cs="Times New Roman"/>
           <w:sz w:val="28"/>
           <w:szCs w:val="28"/>
+          <w:lang w:val="en-US"/>
         </w:rPr>
       </w:pPr>
     </w:p>
@@ -236,6 +224,7 @@
           <w:rFonts w:ascii="Times New Roman" w:hAnsi="Times New Roman" w:cs="Times New Roman"/>
           <w:sz w:val="28"/>
           <w:szCs w:val="28"/>
+          <w:lang w:val="en-US"/>
         </w:rPr>
       </w:pPr>
     </w:p>
@@ -246,6 +235,7 @@
           <w:rFonts w:ascii="Times New Roman" w:hAnsi="Times New Roman" w:cs="Times New Roman"/>
           <w:sz w:val="28"/>
           <w:szCs w:val="28"/>
+          <w:lang w:val="en-US"/>
         </w:rPr>
       </w:pPr>
     </w:p>
@@ -256,66 +246,39 @@
           <w:rFonts w:ascii="Times New Roman" w:hAnsi="Times New Roman" w:cs="Times New Roman"/>
           <w:sz w:val="28"/>
           <w:szCs w:val="28"/>
+          <w:lang w:val="en-US"/>
         </w:rPr>
       </w:pPr>
     </w:p>
     <w:p>
       <w:pPr>
         <w:spacing w:line="360" w:lineRule="auto"/>
-        <w:ind w:left="4956" w:firstLine="708"/>
-        <w:jc w:val="both"/>
         <w:rPr>
           <w:rFonts w:ascii="Times New Roman" w:hAnsi="Times New Roman" w:cs="Times New Roman"/>
           <w:sz w:val="28"/>
           <w:szCs w:val="28"/>
         </w:rPr>
       </w:pPr>
-      <w:r>
-        <w:rPr>
-          <w:rFonts w:ascii="Times New Roman" w:hAnsi="Times New Roman" w:cs="Times New Roman"/>
-          <w:sz w:val="28"/>
-          <w:szCs w:val="28"/>
-        </w:rPr>
-        <w:t xml:space="preserve">Выполнил: </w:t>
-      </w:r>
-      <w:proofErr w:type="spellStart"/>
-      <w:r>
-        <w:rPr>
-          <w:rFonts w:ascii="Times New Roman" w:hAnsi="Times New Roman" w:cs="Times New Roman"/>
-          <w:sz w:val="28"/>
-          <w:szCs w:val="28"/>
-        </w:rPr>
-        <w:t>ст</w:t>
-      </w:r>
-      <w:proofErr w:type="spellEnd"/>
-      <w:r>
-        <w:rPr>
-          <w:rFonts w:ascii="Times New Roman" w:hAnsi="Times New Roman" w:cs="Times New Roman"/>
-          <w:sz w:val="28"/>
-          <w:szCs w:val="28"/>
-        </w:rPr>
-        <w:t xml:space="preserve">-т 4 курса </w:t>
-      </w:r>
     </w:p>
     <w:p>
       <w:pPr>
         <w:spacing w:line="360" w:lineRule="auto"/>
-        <w:ind w:left="5670"/>
-        <w:jc w:val="both"/>
         <w:rPr>
           <w:rFonts w:ascii="Times New Roman" w:hAnsi="Times New Roman" w:cs="Times New Roman"/>
           <w:sz w:val="28"/>
           <w:szCs w:val="28"/>
         </w:rPr>
       </w:pPr>
-      <w:r>
-        <w:rPr>
-          <w:rFonts w:ascii="Times New Roman" w:hAnsi="Times New Roman" w:cs="Times New Roman"/>
-          <w:sz w:val="28"/>
-          <w:szCs w:val="28"/>
-        </w:rPr>
-        <w:t xml:space="preserve">радиофизического факультета группы 447 Штрауб Н.И. </w:t>
-      </w:r>
+    </w:p>
+    <w:p>
+      <w:pPr>
+        <w:spacing w:line="360" w:lineRule="auto"/>
+        <w:rPr>
+          <w:rFonts w:ascii="Times New Roman" w:hAnsi="Times New Roman" w:cs="Times New Roman"/>
+          <w:sz w:val="28"/>
+          <w:szCs w:val="28"/>
+        </w:rPr>
+      </w:pPr>
     </w:p>
     <w:p>
       <w:pPr>
@@ -367,34 +330,33 @@
           <w:szCs w:val="28"/>
         </w:rPr>
       </w:pPr>
-      <w:r>
-        <w:rPr>
-          <w:rFonts w:ascii="Times New Roman" w:hAnsi="Times New Roman" w:cs="Times New Roman"/>
-          <w:sz w:val="28"/>
-          <w:szCs w:val="28"/>
-        </w:rPr>
-        <w:t>Нижний Новгород</w:t>
-      </w:r>
+    </w:p>
+    <w:bookmarkEnd w:id="0"/>
+    <w:p>
+      <w:pPr>
+        <w:spacing w:after="0" w:line="240" w:lineRule="auto"/>
+        <w:jc w:val="both"/>
+        <w:rPr>
+          <w:rFonts w:ascii="Times New Roman" w:hAnsi="Times New Roman" w:cs="Times New Roman"/>
+          <w:b/>
+          <w:bCs/>
+          <w:sz w:val="32"/>
+          <w:szCs w:val="32"/>
+        </w:rPr>
+      </w:pPr>
     </w:p>
     <w:p>
       <w:pPr>
         <w:spacing w:after="0" w:line="240" w:lineRule="auto"/>
-        <w:jc w:val="center"/>
-        <w:rPr>
-          <w:rFonts w:ascii="Times New Roman" w:hAnsi="Times New Roman" w:cs="Times New Roman"/>
-          <w:sz w:val="28"/>
-          <w:szCs w:val="28"/>
+        <w:jc w:val="both"/>
+        <w:rPr>
+          <w:rFonts w:ascii="Times New Roman" w:hAnsi="Times New Roman" w:cs="Times New Roman"/>
+          <w:b/>
+          <w:bCs/>
+          <w:sz w:val="32"/>
+          <w:szCs w:val="32"/>
         </w:rPr>
       </w:pPr>
-      <w:r>
-        <w:rPr>
-          <w:rFonts w:ascii="Times New Roman" w:hAnsi="Times New Roman" w:cs="Times New Roman"/>
-          <w:sz w:val="28"/>
-          <w:szCs w:val="28"/>
-        </w:rPr>
-        <w:t>2019 г.</w:t>
-      </w:r>
-      <w:bookmarkEnd w:id="0"/>
     </w:p>
     <w:p>
       <w:pPr>
@@ -23108,15 +23070,7 @@
             <w:sz w:val="28"/>
             <w:szCs w:val="28"/>
           </w:rPr>
-          <m:t>AK1</m:t>
-        </m:r>
-        <m:r>
-          <w:rPr>
-            <w:rFonts w:ascii="Cambria Math" w:hAnsi="Cambria Math" w:cs="Times New Roman"/>
-            <w:sz w:val="28"/>
-            <w:szCs w:val="28"/>
-          </w:rPr>
-          <m:t xml:space="preserve">: </m:t>
+          <m:t xml:space="preserve">AK1: </m:t>
         </m:r>
         <m:sSubSup>
           <m:sSubSupPr>
@@ -24830,39 +24784,7 @@
                 <w:sz w:val="28"/>
                 <w:szCs w:val="28"/>
               </w:rPr>
-              <m:t>X</m:t>
-            </m:r>
-            <m:r>
-              <w:rPr>
-                <w:rFonts w:ascii="Cambria Math" w:hAnsi="Cambria Math" w:cs="Times New Roman"/>
-                <w:sz w:val="28"/>
-                <w:szCs w:val="28"/>
-              </w:rPr>
-              <m:t>,</m:t>
-            </m:r>
-            <m:r>
-              <w:rPr>
-                <w:rFonts w:ascii="Cambria Math" w:hAnsi="Cambria Math" w:cs="Times New Roman"/>
-                <w:sz w:val="28"/>
-                <w:szCs w:val="28"/>
-              </w:rPr>
-              <m:t>A</m:t>
-            </m:r>
-            <m:r>
-              <w:rPr>
-                <w:rFonts w:ascii="Cambria Math" w:hAnsi="Cambria Math" w:cs="Times New Roman"/>
-                <w:sz w:val="28"/>
-                <w:szCs w:val="28"/>
-              </w:rPr>
-              <m:t>,</m:t>
-            </m:r>
-            <m:r>
-              <w:rPr>
-                <w:rFonts w:ascii="Cambria Math" w:hAnsi="Cambria Math" w:cs="Times New Roman"/>
-                <w:sz w:val="28"/>
-                <w:szCs w:val="28"/>
-              </w:rPr>
-              <m:t>B</m:t>
+              <m:t>X,A,B</m:t>
             </m:r>
           </m:e>
         </m:d>
@@ -24880,15 +24802,7 @@
             <w:sz w:val="28"/>
             <w:szCs w:val="28"/>
           </w:rPr>
-          <m:t>Y</m:t>
-        </m:r>
-        <m:r>
-          <w:rPr>
-            <w:rFonts w:ascii="Cambria Math" w:eastAsiaTheme="minorEastAsia" w:hAnsi="Cambria Math" w:cs="Times New Roman"/>
-            <w:sz w:val="28"/>
-            <w:szCs w:val="28"/>
-          </w:rPr>
-          <m:t>=</m:t>
+          <m:t>Y=</m:t>
         </m:r>
         <m:sSup>
           <m:sSupPr>
@@ -24952,23 +24866,7 @@
                     <w:sz w:val="28"/>
                     <w:szCs w:val="28"/>
                   </w:rPr>
-                  <m:t>X</m:t>
-                </m:r>
-                <m:r>
-                  <w:rPr>
-                    <w:rFonts w:ascii="Cambria Math" w:eastAsiaTheme="minorEastAsia" w:hAnsi="Cambria Math" w:cs="Times New Roman"/>
-                    <w:sz w:val="28"/>
-                    <w:szCs w:val="28"/>
-                  </w:rPr>
-                  <m:t>-</m:t>
-                </m:r>
-                <m:r>
-                  <w:rPr>
-                    <w:rFonts w:ascii="Cambria Math" w:eastAsiaTheme="minorEastAsia" w:hAnsi="Cambria Math" w:cs="Times New Roman"/>
-                    <w:sz w:val="28"/>
-                    <w:szCs w:val="28"/>
-                  </w:rPr>
-                  <m:t>B</m:t>
+                  <m:t>X-B</m:t>
                 </m:r>
               </m:e>
             </m:d>
@@ -24978,15 +24876,7 @@
                 <w:sz w:val="28"/>
                 <w:szCs w:val="28"/>
               </w:rPr>
-              <m:t>⊕</m:t>
-            </m:r>
-            <m:r>
-              <w:rPr>
-                <w:rFonts w:ascii="Cambria Math" w:eastAsiaTheme="minorEastAsia" w:hAnsi="Cambria Math" w:cs="Times New Roman"/>
-                <w:sz w:val="28"/>
-                <w:szCs w:val="28"/>
-              </w:rPr>
-              <m:t>A</m:t>
+              <m:t>⊕A</m:t>
             </m:r>
           </m:e>
         </m:d>
@@ -27609,7 +27499,26 @@
           <w:szCs w:val="28"/>
           <w:lang w:val="en-US"/>
         </w:rPr>
-        <w:t>encoded_file</w:t>
+        <w:t>encoded</w:t>
+      </w:r>
+      <w:r>
+        <w:rPr>
+          <w:rFonts w:ascii="Times New Roman" w:hAnsi="Times New Roman" w:cs="Times New Roman"/>
+          <w:i/>
+          <w:sz w:val="28"/>
+          <w:szCs w:val="28"/>
+        </w:rPr>
+        <w:t>_</w:t>
+      </w:r>
+      <w:r>
+        <w:rPr>
+          <w:rFonts w:ascii="Times New Roman" w:hAnsi="Times New Roman" w:cs="Times New Roman"/>
+          <w:i/>
+          <w:sz w:val="28"/>
+          <w:szCs w:val="28"/>
+          <w:lang w:val="en-US"/>
+        </w:rPr>
+        <w:t>file</w:t>
       </w:r>
       <w:r>
         <w:rPr>
@@ -28556,25 +28465,7 @@
           <w:sz w:val="28"/>
           <w:szCs w:val="28"/>
         </w:rPr>
-        <w:t xml:space="preserve"> </w:t>
-      </w:r>
-      <w:r>
-        <w:rPr>
-          <w:rFonts w:ascii="Times New Roman" w:eastAsiaTheme="minorEastAsia" w:hAnsi="Times New Roman" w:cs="Times New Roman"/>
-          <w:iCs/>
-          <w:sz w:val="28"/>
-          <w:szCs w:val="28"/>
-        </w:rPr>
-        <w:t>которые являются битовыми векторами размерностью 128</w:t>
-      </w:r>
-      <w:r>
-        <w:rPr>
-          <w:rFonts w:ascii="Times New Roman" w:eastAsiaTheme="minorEastAsia" w:hAnsi="Times New Roman" w:cs="Times New Roman"/>
-          <w:iCs/>
-          <w:sz w:val="28"/>
-          <w:szCs w:val="28"/>
-        </w:rPr>
-        <w:t>.</w:t>
+        <w:t xml:space="preserve"> которые являются битовыми векторами размерностью 128.</w:t>
       </w:r>
       <w:r>
         <w:rPr>
@@ -28611,16 +28502,7 @@
           <w:sz w:val="28"/>
           <w:szCs w:val="28"/>
         </w:rPr>
-        <w:t xml:space="preserve"> и два подключа</w:t>
-      </w:r>
-      <w:r>
-        <w:rPr>
-          <w:rFonts w:ascii="Times New Roman" w:eastAsiaTheme="minorEastAsia" w:hAnsi="Times New Roman" w:cs="Times New Roman"/>
-          <w:iCs/>
-          <w:sz w:val="28"/>
-          <w:szCs w:val="28"/>
-        </w:rPr>
-        <w:t xml:space="preserve"> </w:t>
+        <w:t xml:space="preserve"> и два подключа </w:t>
       </w:r>
       <m:oMath>
         <m:sSub>
@@ -28652,15 +28534,7 @@
                 <w:sz w:val="28"/>
                 <w:szCs w:val="28"/>
               </w:rPr>
-              <m:t>1</m:t>
-            </m:r>
-            <m:r>
-              <w:rPr>
-                <w:rFonts w:ascii="Cambria Math" w:hAnsi="Cambria Math" w:cs="Times New Roman"/>
-                <w:sz w:val="28"/>
-                <w:szCs w:val="28"/>
-              </w:rPr>
-              <m:t>5</m:t>
+              <m:t>15</m:t>
             </m:r>
           </m:sub>
         </m:sSub>
@@ -28741,23 +28615,7 @@
               <w:sz w:val="28"/>
               <w:szCs w:val="28"/>
             </w:rPr>
-            <m:t>C'=IT(</m:t>
-          </m:r>
-          <m:r>
-            <w:rPr>
-              <w:rFonts w:ascii="Cambria Math" w:hAnsi="Cambria Math" w:cs="Times New Roman"/>
-              <w:sz w:val="28"/>
-              <w:szCs w:val="28"/>
-            </w:rPr>
-            <m:t>C</m:t>
-          </m:r>
-          <m:r>
-            <w:rPr>
-              <w:rFonts w:ascii="Cambria Math" w:hAnsi="Cambria Math" w:cs="Times New Roman"/>
-              <w:sz w:val="28"/>
-              <w:szCs w:val="28"/>
-            </w:rPr>
-            <m:t xml:space="preserve">, </m:t>
+            <m:t xml:space="preserve">C'=IT(C, </m:t>
           </m:r>
           <m:sSub>
             <m:sSubPr>
@@ -28788,15 +28646,7 @@
                   <w:sz w:val="28"/>
                   <w:szCs w:val="28"/>
                 </w:rPr>
-                <m:t>1</m:t>
-              </m:r>
-              <m:r>
-                <w:rPr>
-                  <w:rFonts w:ascii="Cambria Math" w:hAnsi="Cambria Math" w:cs="Times New Roman"/>
-                  <w:sz w:val="28"/>
-                  <w:szCs w:val="28"/>
-                </w:rPr>
-                <m:t>6</m:t>
+                <m:t>16</m:t>
               </m:r>
             </m:sub>
           </m:sSub>
@@ -28837,15 +28687,7 @@
                   <w:sz w:val="28"/>
                   <w:szCs w:val="28"/>
                 </w:rPr>
-                <m:t>1</m:t>
-              </m:r>
-              <m:r>
-                <w:rPr>
-                  <w:rFonts w:ascii="Cambria Math" w:hAnsi="Cambria Math" w:cs="Times New Roman"/>
-                  <w:sz w:val="28"/>
-                  <w:szCs w:val="28"/>
-                </w:rPr>
-                <m:t>5</m:t>
+                <m:t>15</m:t>
               </m:r>
             </m:sub>
           </m:sSub>
@@ -28926,23 +28768,7 @@
           <w:sz w:val="28"/>
           <w:szCs w:val="28"/>
         </w:rPr>
-        <w:t xml:space="preserve"> разбивается на 2 равные части по 64 бита</w:t>
-      </w:r>
-      <w:r>
-        <w:rPr>
-          <w:rFonts w:ascii="Times New Roman" w:hAnsi="Times New Roman" w:cs="Times New Roman"/>
-          <w:sz w:val="28"/>
-          <w:szCs w:val="28"/>
-        </w:rPr>
-        <w:t xml:space="preserve"> </w:t>
-      </w:r>
-      <w:r>
-        <w:rPr>
-          <w:rFonts w:ascii="Times New Roman" w:hAnsi="Times New Roman" w:cs="Times New Roman"/>
-          <w:sz w:val="28"/>
-          <w:szCs w:val="28"/>
-        </w:rPr>
-        <w:t xml:space="preserve">(половина блока): правую и левую </w:t>
+        <w:t xml:space="preserve"> разбивается на 2 равные части по 64 бита (половина блока): правую и левую </w:t>
       </w:r>
       <m:oMath>
         <m:d>
@@ -29109,16 +28935,7 @@
           <w:sz w:val="28"/>
           <w:szCs w:val="28"/>
         </w:rPr>
-        <w:t xml:space="preserve"> </w:t>
-      </w:r>
-      <w:r>
-        <w:rPr>
-          <w:rFonts w:ascii="Times New Roman" w:eastAsiaTheme="minorEastAsia" w:hAnsi="Times New Roman" w:cs="Times New Roman"/>
-          <w:iCs/>
-          <w:sz w:val="28"/>
-          <w:szCs w:val="28"/>
-        </w:rPr>
-        <w:t>меняется от 12 до 1).</w:t>
+        <w:t xml:space="preserve"> меняется от 12 до 1).</w:t>
       </w:r>
     </w:p>
     <w:p>
@@ -29419,15 +29236,7 @@
           <w:sz w:val="28"/>
           <w:szCs w:val="28"/>
         </w:rPr>
-        <w:t>По завершении последнего цикла ячейки Фейстеля осуществляется конкатенация половинок блока</w:t>
-      </w:r>
-      <w:r>
-        <w:rPr>
-          <w:rFonts w:ascii="Times New Roman" w:hAnsi="Times New Roman" w:cs="Times New Roman"/>
-          <w:sz w:val="28"/>
-          <w:szCs w:val="28"/>
-        </w:rPr>
-        <w:t xml:space="preserve"> </w:t>
+        <w:t xml:space="preserve">По завершении последнего цикла ячейки Фейстеля осуществляется конкатенация половинок блока </w:t>
       </w:r>
       <m:oMath>
         <m:d>
@@ -29553,16 +29362,7 @@
           <w:sz w:val="28"/>
           <w:szCs w:val="28"/>
         </w:rPr>
-        <w:t>, аргументами которой являются результат конкатенации</w:t>
-      </w:r>
-      <w:r>
-        <w:rPr>
-          <w:rFonts w:ascii="Times New Roman" w:eastAsiaTheme="minorEastAsia" w:hAnsi="Times New Roman" w:cs="Times New Roman"/>
-          <w:iCs/>
-          <w:sz w:val="28"/>
-          <w:szCs w:val="28"/>
-        </w:rPr>
-        <w:t xml:space="preserve"> </w:t>
+        <w:t xml:space="preserve">, аргументами которой являются результат конкатенации </w:t>
       </w:r>
       <m:oMath>
         <m:r>
@@ -29571,15 +29371,7 @@
             <w:sz w:val="28"/>
             <w:szCs w:val="28"/>
           </w:rPr>
-          <m:t>M</m:t>
-        </m:r>
-        <m:r>
-          <w:rPr>
-            <w:rFonts w:ascii="Cambria Math" w:hAnsi="Cambria Math" w:cs="Times New Roman"/>
-            <w:sz w:val="28"/>
-            <w:szCs w:val="28"/>
-          </w:rPr>
-          <m:t>'</m:t>
+          <m:t>M'</m:t>
         </m:r>
       </m:oMath>
       <w:r>
@@ -29589,16 +29381,7 @@
           <w:sz w:val="28"/>
           <w:szCs w:val="28"/>
         </w:rPr>
-        <w:t xml:space="preserve"> </w:t>
-      </w:r>
-      <w:r>
-        <w:rPr>
-          <w:rFonts w:ascii="Times New Roman" w:eastAsiaTheme="minorEastAsia" w:hAnsi="Times New Roman" w:cs="Times New Roman"/>
-          <w:iCs/>
-          <w:sz w:val="28"/>
-          <w:szCs w:val="28"/>
-        </w:rPr>
-        <w:t>и два ключа</w:t>
+        <w:t xml:space="preserve"> и два ключа</w:t>
       </w:r>
       <w:r>
         <w:rPr>
@@ -29639,15 +29422,7 @@
                 <w:sz w:val="28"/>
                 <w:szCs w:val="28"/>
               </w:rPr>
-              <m:t>1</m:t>
-            </m:r>
-            <m:r>
-              <w:rPr>
-                <w:rFonts w:ascii="Cambria Math" w:hAnsi="Cambria Math" w:cs="Times New Roman"/>
-                <w:sz w:val="28"/>
-                <w:szCs w:val="28"/>
-              </w:rPr>
-              <m:t>3</m:t>
+              <m:t>13</m:t>
             </m:r>
           </m:sub>
         </m:sSub>
@@ -29688,15 +29463,7 @@
                 <w:sz w:val="28"/>
                 <w:szCs w:val="28"/>
               </w:rPr>
-              <m:t>1</m:t>
-            </m:r>
-            <m:r>
-              <w:rPr>
-                <w:rFonts w:ascii="Cambria Math" w:hAnsi="Cambria Math" w:cs="Times New Roman"/>
-                <w:sz w:val="28"/>
-                <w:szCs w:val="28"/>
-              </w:rPr>
-              <m:t>4</m:t>
+              <m:t>14</m:t>
             </m:r>
           </m:sub>
         </m:sSub>
@@ -29852,15 +29619,7 @@
                   <w:sz w:val="28"/>
                   <w:szCs w:val="28"/>
                 </w:rPr>
-                <m:t>1</m:t>
-              </m:r>
-              <m:r>
-                <w:rPr>
-                  <w:rFonts w:ascii="Cambria Math" w:hAnsi="Cambria Math" w:cs="Times New Roman"/>
-                  <w:sz w:val="28"/>
-                  <w:szCs w:val="28"/>
-                </w:rPr>
-                <m:t>3</m:t>
+                <m:t>13</m:t>
               </m:r>
             </m:sub>
           </m:sSub>
@@ -29901,15 +29660,7 @@
                   <w:sz w:val="28"/>
                   <w:szCs w:val="28"/>
                 </w:rPr>
-                <m:t>1</m:t>
-              </m:r>
-              <m:r>
-                <w:rPr>
-                  <w:rFonts w:ascii="Cambria Math" w:hAnsi="Cambria Math" w:cs="Times New Roman"/>
-                  <w:sz w:val="28"/>
-                  <w:szCs w:val="28"/>
-                </w:rPr>
-                <m:t>4</m:t>
+                <m:t>14</m:t>
               </m:r>
             </m:sub>
           </m:sSub>
@@ -30122,19 +29873,7 @@
           <w:color w:val="auto"/>
           <w:lang w:val="en-US"/>
         </w:rPr>
-        <w:t>de</w:t>
-      </w:r>
-      <w:bookmarkStart w:id="18" w:name="_GoBack"/>
-      <w:bookmarkEnd w:id="18"/>
-      <w:r>
-        <w:rPr>
-          <w:rFonts w:ascii="Times New Roman" w:hAnsi="Times New Roman" w:cs="Times New Roman"/>
-          <w:b/>
-          <w:bCs/>
-          <w:color w:val="auto"/>
-          <w:lang w:val="en-US"/>
-        </w:rPr>
-        <w:t>cryption</w:t>
+        <w:t>decryption</w:t>
       </w:r>
       <w:bookmarkEnd w:id="16"/>
       <w:bookmarkEnd w:id="17"/>
@@ -31022,25 +30761,7 @@
           <w:sz w:val="28"/>
           <w:szCs w:val="28"/>
         </w:rPr>
-        <w:t xml:space="preserve"> закрываются</w:t>
-      </w:r>
-      <w:r>
-        <w:rPr>
-          <w:rFonts w:ascii="Times New Roman" w:hAnsi="Times New Roman" w:cs="Times New Roman"/>
-          <w:iCs/>
-          <w:sz w:val="28"/>
-          <w:szCs w:val="28"/>
-        </w:rPr>
-        <w:t>.</w:t>
-      </w:r>
-      <w:r>
-        <w:rPr>
-          <w:rFonts w:ascii="Times New Roman" w:hAnsi="Times New Roman" w:cs="Times New Roman"/>
-          <w:iCs/>
-          <w:sz w:val="28"/>
-          <w:szCs w:val="28"/>
-        </w:rPr>
-        <w:t xml:space="preserve"> На этом выполнение программы </w:t>
+        <w:t xml:space="preserve"> закрываются. На этом выполнение программы </w:t>
       </w:r>
       <w:r>
         <w:rPr>
@@ -31095,8 +30816,8 @@
           <w:color w:val="auto"/>
         </w:rPr>
       </w:pPr>
-      <w:bookmarkStart w:id="19" w:name="_Toc26113896"/>
-      <w:bookmarkStart w:id="20" w:name="_Toc26114080"/>
+      <w:bookmarkStart w:id="18" w:name="_Toc26113896"/>
+      <w:bookmarkStart w:id="19" w:name="_Toc26114080"/>
       <w:r>
         <w:rPr>
           <w:rFonts w:ascii="Times New Roman" w:hAnsi="Times New Roman" w:cs="Times New Roman"/>
@@ -31106,8 +30827,8 @@
         </w:rPr>
         <w:t>Заключение</w:t>
       </w:r>
+      <w:bookmarkEnd w:id="18"/>
       <w:bookmarkEnd w:id="19"/>
-      <w:bookmarkEnd w:id="20"/>
     </w:p>
     <w:p>
       <w:pPr>
@@ -31765,8 +31486,8 @@
           <w:color w:val="auto"/>
         </w:rPr>
       </w:pPr>
-      <w:bookmarkStart w:id="21" w:name="_Toc26113897"/>
-      <w:bookmarkStart w:id="22" w:name="_Toc26114081"/>
+      <w:bookmarkStart w:id="20" w:name="_Toc26113897"/>
+      <w:bookmarkStart w:id="21" w:name="_Toc26114081"/>
       <w:r>
         <w:rPr>
           <w:rFonts w:ascii="Times New Roman" w:hAnsi="Times New Roman" w:cs="Times New Roman"/>
@@ -31776,8 +31497,8 @@
         </w:rPr>
         <w:t>Литература</w:t>
       </w:r>
+      <w:bookmarkEnd w:id="20"/>
       <w:bookmarkEnd w:id="21"/>
-      <w:bookmarkEnd w:id="22"/>
     </w:p>
     <w:p>
       <w:pPr>
@@ -32030,16 +31751,7 @@
           <w:sz w:val="28"/>
           <w:szCs w:val="28"/>
         </w:rPr>
-        <w:t xml:space="preserve">[2] </w:t>
-      </w:r>
-      <w:r>
-        <w:rPr>
-          <w:rFonts w:ascii="Times New Roman" w:hAnsi="Times New Roman" w:cs="Times New Roman"/>
-          <w:iCs/>
-          <w:sz w:val="28"/>
-          <w:szCs w:val="28"/>
-        </w:rPr>
-        <w:t>https://ru.wikipedia.org/wiki/E2_(шифр)</w:t>
+        <w:t>[2] https://ru.wikipedia.org/wiki/E2_(шифр)</w:t>
       </w:r>
     </w:p>
     <w:p>
@@ -32097,7 +31809,7 @@
 </file>
 
 <file path=word/endnotes.xml><?xml version="1.0" encoding="utf-8"?>
-<w:endnotes xmlns:wpc="http://schemas.microsoft.com/office/word/2010/wordprocessingCanvas" xmlns:cx="http://schemas.microsoft.com/office/drawing/2014/chartex" xmlns:cx1="http://schemas.microsoft.com/office/drawing/2015/9/8/chartex" xmlns:cx2="http://schemas.microsoft.com/office/drawing/2015/10/21/chartex" xmlns:cx3="http://schemas.microsoft.com/office/drawing/2016/5/9/chartex" xmlns:cx4="http://schemas.microsoft.com/office/drawing/2016/5/10/chartex" xmlns:cx5="http://schemas.microsoft.com/office/drawing/2016/5/11/chartex" xmlns:cx6="http://schemas.microsoft.com/office/drawing/2016/5/12/chartex" xmlns:cx7="http://schemas.microsoft.com/office/drawing/2016/5/13/chartex" xmlns:cx8="http://schemas.microsoft.com/office/drawing/2016/5/14/chartex" xmlns:mc="http://schemas.openxmlformats.org/markup-compatibility/2006" xmlns:aink="http://schemas.microsoft.com/office/drawing/2016/ink" xmlns:am3d="http://schemas.microsoft.com/office/drawing/2017/model3d" xmlns:o="urn:schemas-microsoft-com:office:office" xmlns:r="http://schemas.openxmlformats.org/officeDocument/2006/relationships" xmlns:m="http://schemas.openxmlformats.org/officeDocument/2006/math" xmlns:v="urn:schemas-microsoft-com:vml" xmlns:wp14="http://schemas.microsoft.com/office/word/2010/wordprocessingDrawing" xmlns:wp="http://schemas.openxmlformats.org/drawingml/2006/wordprocessingDrawing" xmlns:w10="urn:schemas-microsoft-com:office:word" xmlns:w="http://schemas.openxmlformats.org/wordprocessingml/2006/main" xmlns:w14="http://schemas.microsoft.com/office/word/2010/wordml" xmlns:w15="http://schemas.microsoft.com/office/word/2012/wordml" xmlns:w16cid="http://schemas.microsoft.com/office/word/2016/wordml/cid" xmlns:w16se="http://schemas.microsoft.com/office/word/2015/wordml/symex" xmlns:wpg="http://schemas.microsoft.com/office/word/2010/wordprocessingGroup" xmlns:wpi="http://schemas.microsoft.com/office/word/2010/wordprocessingInk" xmlns:wne="http://schemas.microsoft.com/office/word/2006/wordml" xmlns:wps="http://schemas.microsoft.com/office/word/2010/wordprocessingShape" mc:Ignorable="w14 w15 w16se w16cid wp14">
+<w:endnotes xmlns:wpc="http://schemas.microsoft.com/office/word/2010/wordprocessingCanvas" xmlns:cx="http://schemas.microsoft.com/office/drawing/2014/chartex" xmlns:cx1="http://schemas.microsoft.com/office/drawing/2015/9/8/chartex" xmlns:cx2="http://schemas.microsoft.com/office/drawing/2015/10/21/chartex" xmlns:cx3="http://schemas.microsoft.com/office/drawing/2016/5/9/chartex" xmlns:cx4="http://schemas.microsoft.com/office/drawing/2016/5/10/chartex" xmlns:cx5="http://schemas.microsoft.com/office/drawing/2016/5/11/chartex" xmlns:cx6="http://schemas.microsoft.com/office/drawing/2016/5/12/chartex" xmlns:cx7="http://schemas.microsoft.com/office/drawing/2016/5/13/chartex" xmlns:cx8="http://schemas.microsoft.com/office/drawing/2016/5/14/chartex" xmlns:mc="http://schemas.openxmlformats.org/markup-compatibility/2006" xmlns:aink="http://schemas.microsoft.com/office/drawing/2016/ink" xmlns:am3d="http://schemas.microsoft.com/office/drawing/2017/model3d" xmlns:o="urn:schemas-microsoft-com:office:office" xmlns:r="http://schemas.openxmlformats.org/officeDocument/2006/relationships" xmlns:m="http://schemas.openxmlformats.org/officeDocument/2006/math" xmlns:v="urn:schemas-microsoft-com:vml" xmlns:wp14="http://schemas.microsoft.com/office/word/2010/wordprocessingDrawing" xmlns:wp="http://schemas.openxmlformats.org/drawingml/2006/wordprocessingDrawing" xmlns:w10="urn:schemas-microsoft-com:office:word" xmlns:w="http://schemas.openxmlformats.org/wordprocessingml/2006/main" xmlns:w14="http://schemas.microsoft.com/office/word/2010/wordml" xmlns:w15="http://schemas.microsoft.com/office/word/2012/wordml" xmlns:w16cex="http://schemas.microsoft.com/office/word/2018/wordml/cex" xmlns:w16cid="http://schemas.microsoft.com/office/word/2016/wordml/cid" xmlns:w16="http://schemas.microsoft.com/office/word/2018/wordml" xmlns:w16se="http://schemas.microsoft.com/office/word/2015/wordml/symex" xmlns:wpg="http://schemas.microsoft.com/office/word/2010/wordprocessingGroup" xmlns:wpi="http://schemas.microsoft.com/office/word/2010/wordprocessingInk" xmlns:wne="http://schemas.microsoft.com/office/word/2006/wordml" xmlns:wps="http://schemas.microsoft.com/office/word/2010/wordprocessingShape" mc:Ignorable="w14 w15 w16se w16cid w16 w16cex wp14">
   <w:endnote w:type="separator" w:id="-1">
     <w:p>
       <w:pPr>
@@ -32122,7 +31834,7 @@
 </file>
 
 <file path=word/footer1.xml><?xml version="1.0" encoding="utf-8"?>
-<w:ftr xmlns:wpc="http://schemas.microsoft.com/office/word/2010/wordprocessingCanvas" xmlns:cx="http://schemas.microsoft.com/office/drawing/2014/chartex" xmlns:cx1="http://schemas.microsoft.com/office/drawing/2015/9/8/chartex" xmlns:cx2="http://schemas.microsoft.com/office/drawing/2015/10/21/chartex" xmlns:cx3="http://schemas.microsoft.com/office/drawing/2016/5/9/chartex" xmlns:cx4="http://schemas.microsoft.com/office/drawing/2016/5/10/chartex" xmlns:cx5="http://schemas.microsoft.com/office/drawing/2016/5/11/chartex" xmlns:cx6="http://schemas.microsoft.com/office/drawing/2016/5/12/chartex" xmlns:cx7="http://schemas.microsoft.com/office/drawing/2016/5/13/chartex" xmlns:cx8="http://schemas.microsoft.com/office/drawing/2016/5/14/chartex" xmlns:mc="http://schemas.openxmlformats.org/markup-compatibility/2006" xmlns:aink="http://schemas.microsoft.com/office/drawing/2016/ink" xmlns:am3d="http://schemas.microsoft.com/office/drawing/2017/model3d" xmlns:o="urn:schemas-microsoft-com:office:office" xmlns:r="http://schemas.openxmlformats.org/officeDocument/2006/relationships" xmlns:m="http://schemas.openxmlformats.org/officeDocument/2006/math" xmlns:v="urn:schemas-microsoft-com:vml" xmlns:wp14="http://schemas.microsoft.com/office/word/2010/wordprocessingDrawing" xmlns:wp="http://schemas.openxmlformats.org/drawingml/2006/wordprocessingDrawing" xmlns:w10="urn:schemas-microsoft-com:office:word" xmlns:w="http://schemas.openxmlformats.org/wordprocessingml/2006/main" xmlns:w14="http://schemas.microsoft.com/office/word/2010/wordml" xmlns:w15="http://schemas.microsoft.com/office/word/2012/wordml" xmlns:w16cid="http://schemas.microsoft.com/office/word/2016/wordml/cid" xmlns:w16se="http://schemas.microsoft.com/office/word/2015/wordml/symex" xmlns:wpg="http://schemas.microsoft.com/office/word/2010/wordprocessingGroup" xmlns:wpi="http://schemas.microsoft.com/office/word/2010/wordprocessingInk" xmlns:wne="http://schemas.microsoft.com/office/word/2006/wordml" xmlns:wps="http://schemas.microsoft.com/office/word/2010/wordprocessingShape" mc:Ignorable="w14 w15 w16se w16cid wp14">
+<w:ftr xmlns:wpc="http://schemas.microsoft.com/office/word/2010/wordprocessingCanvas" xmlns:cx="http://schemas.microsoft.com/office/drawing/2014/chartex" xmlns:cx1="http://schemas.microsoft.com/office/drawing/2015/9/8/chartex" xmlns:cx2="http://schemas.microsoft.com/office/drawing/2015/10/21/chartex" xmlns:cx3="http://schemas.microsoft.com/office/drawing/2016/5/9/chartex" xmlns:cx4="http://schemas.microsoft.com/office/drawing/2016/5/10/chartex" xmlns:cx5="http://schemas.microsoft.com/office/drawing/2016/5/11/chartex" xmlns:cx6="http://schemas.microsoft.com/office/drawing/2016/5/12/chartex" xmlns:cx7="http://schemas.microsoft.com/office/drawing/2016/5/13/chartex" xmlns:cx8="http://schemas.microsoft.com/office/drawing/2016/5/14/chartex" xmlns:mc="http://schemas.openxmlformats.org/markup-compatibility/2006" xmlns:aink="http://schemas.microsoft.com/office/drawing/2016/ink" xmlns:am3d="http://schemas.microsoft.com/office/drawing/2017/model3d" xmlns:o="urn:schemas-microsoft-com:office:office" xmlns:r="http://schemas.openxmlformats.org/officeDocument/2006/relationships" xmlns:m="http://schemas.openxmlformats.org/officeDocument/2006/math" xmlns:v="urn:schemas-microsoft-com:vml" xmlns:wp14="http://schemas.microsoft.com/office/word/2010/wordprocessingDrawing" xmlns:wp="http://schemas.openxmlformats.org/drawingml/2006/wordprocessingDrawing" xmlns:w10="urn:schemas-microsoft-com:office:word" xmlns:w="http://schemas.openxmlformats.org/wordprocessingml/2006/main" xmlns:w14="http://schemas.microsoft.com/office/word/2010/wordml" xmlns:w15="http://schemas.microsoft.com/office/word/2012/wordml" xmlns:w16cex="http://schemas.microsoft.com/office/word/2018/wordml/cex" xmlns:w16cid="http://schemas.microsoft.com/office/word/2016/wordml/cid" xmlns:w16="http://schemas.microsoft.com/office/word/2018/wordml" xmlns:w16se="http://schemas.microsoft.com/office/word/2015/wordml/symex" xmlns:wpg="http://schemas.microsoft.com/office/word/2010/wordprocessingGroup" xmlns:wpi="http://schemas.microsoft.com/office/word/2010/wordprocessingInk" xmlns:wne="http://schemas.microsoft.com/office/word/2006/wordml" xmlns:wps="http://schemas.microsoft.com/office/word/2010/wordprocessingShape" mc:Ignorable="w14 w15 w16se w16cid w16 w16cex wp14">
   <w:sdt>
     <w:sdtPr>
       <w:id w:val="-1047370515"/>
@@ -32131,6 +31843,7 @@
         <w:docPartUnique/>
       </w:docPartObj>
     </w:sdtPr>
+    <w:sdtEndPr/>
     <w:sdtContent>
       <w:p>
         <w:pPr>
@@ -32164,7 +31877,7 @@
 </file>
 
 <file path=word/footnotes.xml><?xml version="1.0" encoding="utf-8"?>
-<w:footnotes xmlns:wpc="http://schemas.microsoft.com/office/word/2010/wordprocessingCanvas" xmlns:cx="http://schemas.microsoft.com/office/drawing/2014/chartex" xmlns:cx1="http://schemas.microsoft.com/office/drawing/2015/9/8/chartex" xmlns:cx2="http://schemas.microsoft.com/office/drawing/2015/10/21/chartex" xmlns:cx3="http://schemas.microsoft.com/office/drawing/2016/5/9/chartex" xmlns:cx4="http://schemas.microsoft.com/office/drawing/2016/5/10/chartex" xmlns:cx5="http://schemas.microsoft.com/office/drawing/2016/5/11/chartex" xmlns:cx6="http://schemas.microsoft.com/office/drawing/2016/5/12/chartex" xmlns:cx7="http://schemas.microsoft.com/office/drawing/2016/5/13/chartex" xmlns:cx8="http://schemas.microsoft.com/office/drawing/2016/5/14/chartex" xmlns:mc="http://schemas.openxmlformats.org/markup-compatibility/2006" xmlns:aink="http://schemas.microsoft.com/office/drawing/2016/ink" xmlns:am3d="http://schemas.microsoft.com/office/drawing/2017/model3d" xmlns:o="urn:schemas-microsoft-com:office:office" xmlns:r="http://schemas.openxmlformats.org/officeDocument/2006/relationships" xmlns:m="http://schemas.openxmlformats.org/officeDocument/2006/math" xmlns:v="urn:schemas-microsoft-com:vml" xmlns:wp14="http://schemas.microsoft.com/office/word/2010/wordprocessingDrawing" xmlns:wp="http://schemas.openxmlformats.org/drawingml/2006/wordprocessingDrawing" xmlns:w10="urn:schemas-microsoft-com:office:word" xmlns:w="http://schemas.openxmlformats.org/wordprocessingml/2006/main" xmlns:w14="http://schemas.microsoft.com/office/word/2010/wordml" xmlns:w15="http://schemas.microsoft.com/office/word/2012/wordml" xmlns:w16cid="http://schemas.microsoft.com/office/word/2016/wordml/cid" xmlns:w16se="http://schemas.microsoft.com/office/word/2015/wordml/symex" xmlns:wpg="http://schemas.microsoft.com/office/word/2010/wordprocessingGroup" xmlns:wpi="http://schemas.microsoft.com/office/word/2010/wordprocessingInk" xmlns:wne="http://schemas.microsoft.com/office/word/2006/wordml" xmlns:wps="http://schemas.microsoft.com/office/word/2010/wordprocessingShape" mc:Ignorable="w14 w15 w16se w16cid wp14">
+<w:footnotes xmlns:wpc="http://schemas.microsoft.com/office/word/2010/wordprocessingCanvas" xmlns:cx="http://schemas.microsoft.com/office/drawing/2014/chartex" xmlns:cx1="http://schemas.microsoft.com/office/drawing/2015/9/8/chartex" xmlns:cx2="http://schemas.microsoft.com/office/drawing/2015/10/21/chartex" xmlns:cx3="http://schemas.microsoft.com/office/drawing/2016/5/9/chartex" xmlns:cx4="http://schemas.microsoft.com/office/drawing/2016/5/10/chartex" xmlns:cx5="http://schemas.microsoft.com/office/drawing/2016/5/11/chartex" xmlns:cx6="http://schemas.microsoft.com/office/drawing/2016/5/12/chartex" xmlns:cx7="http://schemas.microsoft.com/office/drawing/2016/5/13/chartex" xmlns:cx8="http://schemas.microsoft.com/office/drawing/2016/5/14/chartex" xmlns:mc="http://schemas.openxmlformats.org/markup-compatibility/2006" xmlns:aink="http://schemas.microsoft.com/office/drawing/2016/ink" xmlns:am3d="http://schemas.microsoft.com/office/drawing/2017/model3d" xmlns:o="urn:schemas-microsoft-com:office:office" xmlns:r="http://schemas.openxmlformats.org/officeDocument/2006/relationships" xmlns:m="http://schemas.openxmlformats.org/officeDocument/2006/math" xmlns:v="urn:schemas-microsoft-com:vml" xmlns:wp14="http://schemas.microsoft.com/office/word/2010/wordprocessingDrawing" xmlns:wp="http://schemas.openxmlformats.org/drawingml/2006/wordprocessingDrawing" xmlns:w10="urn:schemas-microsoft-com:office:word" xmlns:w="http://schemas.openxmlformats.org/wordprocessingml/2006/main" xmlns:w14="http://schemas.microsoft.com/office/word/2010/wordml" xmlns:w15="http://schemas.microsoft.com/office/word/2012/wordml" xmlns:w16cex="http://schemas.microsoft.com/office/word/2018/wordml/cex" xmlns:w16cid="http://schemas.microsoft.com/office/word/2016/wordml/cid" xmlns:w16="http://schemas.microsoft.com/office/word/2018/wordml" xmlns:w16se="http://schemas.microsoft.com/office/word/2015/wordml/symex" xmlns:wpg="http://schemas.microsoft.com/office/word/2010/wordprocessingGroup" xmlns:wpi="http://schemas.microsoft.com/office/word/2010/wordprocessingInk" xmlns:wne="http://schemas.microsoft.com/office/word/2006/wordml" xmlns:wps="http://schemas.microsoft.com/office/word/2010/wordprocessingShape" mc:Ignorable="w14 w15 w16se w16cid w16 w16cex wp14">
   <w:footnote w:type="separator" w:id="-1">
     <w:p>
       <w:pPr>
@@ -32315,7 +32028,7 @@
 </file>
 
 <file path=word/numbering.xml><?xml version="1.0" encoding="utf-8"?>
-<w:numbering xmlns:wpc="http://schemas.microsoft.com/office/word/2010/wordprocessingCanvas" xmlns:cx="http://schemas.microsoft.com/office/drawing/2014/chartex" xmlns:cx1="http://schemas.microsoft.com/office/drawing/2015/9/8/chartex" xmlns:cx2="http://schemas.microsoft.com/office/drawing/2015/10/21/chartex" xmlns:cx3="http://schemas.microsoft.com/office/drawing/2016/5/9/chartex" xmlns:cx4="http://schemas.microsoft.com/office/drawing/2016/5/10/chartex" xmlns:cx5="http://schemas.microsoft.com/office/drawing/2016/5/11/chartex" xmlns:cx6="http://schemas.microsoft.com/office/drawing/2016/5/12/chartex" xmlns:cx7="http://schemas.microsoft.com/office/drawing/2016/5/13/chartex" xmlns:cx8="http://schemas.microsoft.com/office/drawing/2016/5/14/chartex" xmlns:mc="http://schemas.openxmlformats.org/markup-compatibility/2006" xmlns:aink="http://schemas.microsoft.com/office/drawing/2016/ink" xmlns:am3d="http://schemas.microsoft.com/office/drawing/2017/model3d" xmlns:o="urn:schemas-microsoft-com:office:office" xmlns:r="http://schemas.openxmlformats.org/officeDocument/2006/relationships" xmlns:m="http://schemas.openxmlformats.org/officeDocument/2006/math" xmlns:v="urn:schemas-microsoft-com:vml" xmlns:wp14="http://schemas.microsoft.com/office/word/2010/wordprocessingDrawing" xmlns:wp="http://schemas.openxmlformats.org/drawingml/2006/wordprocessingDrawing" xmlns:w10="urn:schemas-microsoft-com:office:word" xmlns:w="http://schemas.openxmlformats.org/wordprocessingml/2006/main" xmlns:w14="http://schemas.microsoft.com/office/word/2010/wordml" xmlns:w15="http://schemas.microsoft.com/office/word/2012/wordml" xmlns:w16cid="http://schemas.microsoft.com/office/word/2016/wordml/cid" xmlns:w16se="http://schemas.microsoft.com/office/word/2015/wordml/symex" xmlns:wpg="http://schemas.microsoft.com/office/word/2010/wordprocessingGroup" xmlns:wpi="http://schemas.microsoft.com/office/word/2010/wordprocessingInk" xmlns:wne="http://schemas.microsoft.com/office/word/2006/wordml" xmlns:wps="http://schemas.microsoft.com/office/word/2010/wordprocessingShape" mc:Ignorable="w14 w15 w16se w16cid wp14">
+<w:numbering xmlns:wpc="http://schemas.microsoft.com/office/word/2010/wordprocessingCanvas" xmlns:cx="http://schemas.microsoft.com/office/drawing/2014/chartex" xmlns:cx1="http://schemas.microsoft.com/office/drawing/2015/9/8/chartex" xmlns:cx2="http://schemas.microsoft.com/office/drawing/2015/10/21/chartex" xmlns:cx3="http://schemas.microsoft.com/office/drawing/2016/5/9/chartex" xmlns:cx4="http://schemas.microsoft.com/office/drawing/2016/5/10/chartex" xmlns:cx5="http://schemas.microsoft.com/office/drawing/2016/5/11/chartex" xmlns:cx6="http://schemas.microsoft.com/office/drawing/2016/5/12/chartex" xmlns:cx7="http://schemas.microsoft.com/office/drawing/2016/5/13/chartex" xmlns:cx8="http://schemas.microsoft.com/office/drawing/2016/5/14/chartex" xmlns:mc="http://schemas.openxmlformats.org/markup-compatibility/2006" xmlns:aink="http://schemas.microsoft.com/office/drawing/2016/ink" xmlns:am3d="http://schemas.microsoft.com/office/drawing/2017/model3d" xmlns:o="urn:schemas-microsoft-com:office:office" xmlns:r="http://schemas.openxmlformats.org/officeDocument/2006/relationships" xmlns:m="http://schemas.openxmlformats.org/officeDocument/2006/math" xmlns:v="urn:schemas-microsoft-com:vml" xmlns:wp14="http://schemas.microsoft.com/office/word/2010/wordprocessingDrawing" xmlns:wp="http://schemas.openxmlformats.org/drawingml/2006/wordprocessingDrawing" xmlns:w10="urn:schemas-microsoft-com:office:word" xmlns:w="http://schemas.openxmlformats.org/wordprocessingml/2006/main" xmlns:w14="http://schemas.microsoft.com/office/word/2010/wordml" xmlns:w15="http://schemas.microsoft.com/office/word/2012/wordml" xmlns:w16cex="http://schemas.microsoft.com/office/word/2018/wordml/cex" xmlns:w16cid="http://schemas.microsoft.com/office/word/2016/wordml/cid" xmlns:w16="http://schemas.microsoft.com/office/word/2018/wordml" xmlns:w16se="http://schemas.microsoft.com/office/word/2015/wordml/symex" xmlns:wpg="http://schemas.microsoft.com/office/word/2010/wordprocessingGroup" xmlns:wpi="http://schemas.microsoft.com/office/word/2010/wordprocessingInk" xmlns:wne="http://schemas.microsoft.com/office/word/2006/wordml" xmlns:wps="http://schemas.microsoft.com/office/word/2010/wordprocessingShape" mc:Ignorable="w14 w15 w16se w16cid w16 w16cex wp14">
   <w:abstractNum w:abstractNumId="0" w15:restartNumberingAfterBreak="0">
     <w:nsid w:val="0B41654B"/>
     <w:multiLevelType w:val="hybridMultilevel"/>
@@ -32782,7 +32495,7 @@
 </file>
 
 <file path=word/styles.xml><?xml version="1.0" encoding="utf-8"?>
-<w:styles xmlns:mc="http://schemas.openxmlformats.org/markup-compatibility/2006" xmlns:r="http://schemas.openxmlformats.org/officeDocument/2006/relationships" xmlns:w="http://schemas.openxmlformats.org/wordprocessingml/2006/main" xmlns:w14="http://schemas.microsoft.com/office/word/2010/wordml" xmlns:w15="http://schemas.microsoft.com/office/word/2012/wordml" xmlns:w16cid="http://schemas.microsoft.com/office/word/2016/wordml/cid" xmlns:w16se="http://schemas.microsoft.com/office/word/2015/wordml/symex" mc:Ignorable="w14 w15 w16se w16cid">
+<w:styles xmlns:mc="http://schemas.openxmlformats.org/markup-compatibility/2006" xmlns:r="http://schemas.openxmlformats.org/officeDocument/2006/relationships" xmlns:w="http://schemas.openxmlformats.org/wordprocessingml/2006/main" xmlns:w14="http://schemas.microsoft.com/office/word/2010/wordml" xmlns:w15="http://schemas.microsoft.com/office/word/2012/wordml" xmlns:w16cex="http://schemas.microsoft.com/office/word/2018/wordml/cex" xmlns:w16cid="http://schemas.microsoft.com/office/word/2016/wordml/cid" xmlns:w16="http://schemas.microsoft.com/office/word/2018/wordml" xmlns:w16se="http://schemas.microsoft.com/office/word/2015/wordml/symex" mc:Ignorable="w14 w15 w16se w16cid w16 w16cex">
   <w:docDefaults>
     <w:rPrDefault>
       <w:rPr>

</xml_diff>